<commit_message>
can search tables & headersfooters in .docx files
</commit_message>
<xml_diff>
--- a/data/subfolder/sub_sub_folder/Transparency document.docx
+++ b/data/subfolder/sub_sub_folder/Transparency document.docx
@@ -1,30 +1,466 @@
 
 <file path=word/document.xml><?xml version="1.0" encoding="utf-8"?>
-<w:document xmlns:wpc="http://schemas.microsoft.com/office/word/2010/wordprocessingCanvas" xmlns:mc="http://schemas.openxmlformats.org/markup-compatibility/2006" xmlns:o="urn:schemas-microsoft-com:office:office" xmlns:r="http://schemas.openxmlformats.org/officeDocument/2006/relationships" xmlns:m="http://schemas.openxmlformats.org/officeDocument/2006/math" xmlns:v="urn:schemas-microsoft-com:vml" xmlns:wp14="http://schemas.microsoft.com/office/word/2010/wordprocessingDrawing" xmlns:wp="http://schemas.openxmlformats.org/drawingml/2006/wordprocessingDrawing" xmlns:w10="urn:schemas-microsoft-com:office:word" xmlns:w="http://schemas.openxmlformats.org/wordprocessingml/2006/main" xmlns:w14="http://schemas.microsoft.com/office/word/2010/wordml" xmlns:w15="http://schemas.microsoft.com/office/word/2012/wordml" xmlns:wpg="http://schemas.microsoft.com/office/word/2010/wordprocessingGroup" xmlns:wpi="http://schemas.microsoft.com/office/word/2010/wordprocessingInk" xmlns:wne="http://schemas.microsoft.com/office/word/2006/wordml" xmlns:wps="http://schemas.microsoft.com/office/word/2010/wordprocessingShape" mc:Ignorable="w14 w15 wp14">
+<w:document xmlns:wpc="http://schemas.microsoft.com/office/word/2010/wordprocessingCanvas" xmlns:cx="http://schemas.microsoft.com/office/drawing/2014/chartex" xmlns:cx1="http://schemas.microsoft.com/office/drawing/2015/9/8/chartex" xmlns:cx2="http://schemas.microsoft.com/office/drawing/2015/10/21/chartex" xmlns:cx3="http://schemas.microsoft.com/office/drawing/2016/5/9/chartex" xmlns:cx4="http://schemas.microsoft.com/office/drawing/2016/5/10/chartex" xmlns:cx5="http://schemas.microsoft.com/office/drawing/2016/5/11/chartex" xmlns:cx6="http://schemas.microsoft.com/office/drawing/2016/5/12/chartex" xmlns:cx7="http://schemas.microsoft.com/office/drawing/2016/5/13/chartex" xmlns:cx8="http://schemas.microsoft.com/office/drawing/2016/5/14/chartex" xmlns:mc="http://schemas.openxmlformats.org/markup-compatibility/2006" xmlns:aink="http://schemas.microsoft.com/office/drawing/2016/ink" xmlns:am3d="http://schemas.microsoft.com/office/drawing/2017/model3d" xmlns:o="urn:schemas-microsoft-com:office:office" xmlns:r="http://schemas.openxmlformats.org/officeDocument/2006/relationships" xmlns:m="http://schemas.openxmlformats.org/officeDocument/2006/math" xmlns:v="urn:schemas-microsoft-com:vml" xmlns:wp14="http://schemas.microsoft.com/office/word/2010/wordprocessingDrawing" xmlns:wp="http://schemas.openxmlformats.org/drawingml/2006/wordprocessingDrawing" xmlns:w10="urn:schemas-microsoft-com:office:word" xmlns:w="http://schemas.openxmlformats.org/wordprocessingml/2006/main" xmlns:w14="http://schemas.microsoft.com/office/word/2010/wordml" xmlns:w15="http://schemas.microsoft.com/office/word/2012/wordml" xmlns:w16cex="http://schemas.microsoft.com/office/word/2018/wordml/cex" xmlns:w16cid="http://schemas.microsoft.com/office/word/2016/wordml/cid" xmlns:w16="http://schemas.microsoft.com/office/word/2018/wordml" xmlns:w16se="http://schemas.microsoft.com/office/word/2015/wordml/symex" xmlns:wpg="http://schemas.microsoft.com/office/word/2010/wordprocessingGroup" xmlns:wpi="http://schemas.microsoft.com/office/word/2010/wordprocessingInk" xmlns:wne="http://schemas.microsoft.com/office/word/2006/wordml" xmlns:wps="http://schemas.microsoft.com/office/word/2010/wordprocessingShape" mc:Ignorable="w14 w15 w16se w16cid w16 w16cex wp14">
   <w:body>
-    <w:p xmlns:wp14="http://schemas.microsoft.com/office/word/2010/wordml" wp14:textId="1A1C7B68">
-      <w:bookmarkStart w:name="_GoBack" w:id="0"/>
-      <w:bookmarkEnd w:id="0"/>
-      <w:r>
-        <w:rPr/>
-        <w:t>This has the word transparency in it</w:t>
-      </w:r>
-      <w:r>
-        <w:rPr/>
-        <w:t>. See, transparency.</w:t>
+    <w:p>
+      <w:pPr>
+        <w:pStyle w:val="Title"/>
+      </w:pPr>
+      <w:r>
+        <w:t>Transparency</w:t>
       </w:r>
     </w:p>
     <w:p>
       <w:pPr>
-        <w:pStyle w:val="Normal"/>
+        <w:pStyle w:val="Heading1"/>
       </w:pPr>
       <w:r>
-        <w:rPr/>
-        <w:t>And again. Transparency.</w:t>
+        <w:t>Transparency</w:t>
+      </w:r>
+    </w:p>
+    <w:p>
+      <w:pPr>
+        <w:pStyle w:val="Heading2"/>
+      </w:pPr>
+      <w:r>
+        <w:t>Transparency</w:t>
+      </w:r>
+    </w:p>
+    <w:p/>
+    <w:p>
+      <w:r>
+        <w:t>Transparency</w:t>
+      </w:r>
+    </w:p>
+    <w:p>
+      <w:r>
+        <w:t>Transparency</w:t>
+      </w:r>
+      <w:r>
+        <w:rPr>
+          <w:rStyle w:val="FootnoteReference"/>
+        </w:rPr>
+        <w:footnoteReference w:id="1"/>
+      </w:r>
+    </w:p>
+    <w:p>
+      <w:pPr>
+        <w:rPr>
+          <w:b/>
+          <w:bCs/>
+        </w:rPr>
+      </w:pPr>
+      <w:r>
+        <w:rPr>
+          <w:b/>
+          <w:bCs/>
+        </w:rPr>
+        <w:t>Transparency</w:t>
+      </w:r>
+    </w:p>
+    <w:p>
+      <w:pPr>
+        <w:rPr>
+          <w:i/>
+          <w:iCs/>
+        </w:rPr>
+      </w:pPr>
+      <w:r>
+        <w:rPr>
+          <w:i/>
+          <w:iCs/>
+        </w:rPr>
+        <w:t>Transparency</w:t>
+      </w:r>
+    </w:p>
+    <w:p>
+      <w:hyperlink r:id="rId10" w:history="1">
+        <w:r>
+          <w:rPr>
+            <w:rStyle w:val="Hyperlink"/>
+          </w:rPr>
+          <w:t>Transparency</w:t>
+        </w:r>
+      </w:hyperlink>
+    </w:p>
+    <w:p>
+      <w:r>
+        <w:rPr>
+          <w:noProof/>
+        </w:rPr>
+        <mc:AlternateContent>
+          <mc:Choice Requires="wps">
+            <w:drawing>
+              <wp:anchor distT="0" distB="0" distL="114300" distR="114300" simplePos="0" relativeHeight="251661312" behindDoc="0" locked="0" layoutInCell="1" allowOverlap="1" wp14:anchorId="466537B1" wp14:editId="34166C00">
+                <wp:simplePos x="0" y="0"/>
+                <wp:positionH relativeFrom="column">
+                  <wp:posOffset>0</wp:posOffset>
+                </wp:positionH>
+                <wp:positionV relativeFrom="paragraph">
+                  <wp:posOffset>0</wp:posOffset>
+                </wp:positionV>
+                <wp:extent cx="1828800" cy="1828800"/>
+                <wp:effectExtent l="0" t="0" r="0" b="0"/>
+                <wp:wrapNone/>
+                <wp:docPr id="2" name="Text Box 2"/>
+                <wp:cNvGraphicFramePr/>
+                <a:graphic xmlns:a="http://schemas.openxmlformats.org/drawingml/2006/main">
+                  <a:graphicData uri="http://schemas.microsoft.com/office/word/2010/wordprocessingShape">
+                    <wps:wsp>
+                      <wps:cNvSpPr txBox="1"/>
+                      <wps:spPr>
+                        <a:xfrm>
+                          <a:off x="0" y="0"/>
+                          <a:ext cx="1828800" cy="1828800"/>
+                        </a:xfrm>
+                        <a:prstGeom prst="rect">
+                          <a:avLst/>
+                        </a:prstGeom>
+                        <a:noFill/>
+                        <a:ln>
+                          <a:noFill/>
+                        </a:ln>
+                      </wps:spPr>
+                      <wps:txbx>
+                        <w:txbxContent>
+                          <w:p>
+                            <w:pPr>
+                              <w:jc w:val="center"/>
+                              <w:rPr>
+                                <w:color w:val="000000" w:themeColor="text1"/>
+                                <w:sz w:val="72"/>
+                                <w:szCs w:val="72"/>
+                                <w14:shadow w14:blurRad="38100" w14:dist="19050" w14:dir="2700000" w14:sx="100000" w14:sy="100000" w14:kx="0" w14:ky="0" w14:algn="tl">
+                                  <w14:schemeClr w14:val="dk1">
+                                    <w14:alpha w14:val="60000"/>
+                                  </w14:schemeClr>
+                                </w14:shadow>
+                                <w14:textOutline w14:w="0" w14:cap="flat" w14:cmpd="sng" w14:algn="ctr">
+                                  <w14:noFill/>
+                                  <w14:prstDash w14:val="solid"/>
+                                  <w14:round/>
+                                </w14:textOutline>
+                              </w:rPr>
+                            </w:pPr>
+                            <w:r>
+                              <w:rPr>
+                                <w:color w:val="000000" w:themeColor="text1"/>
+                                <w:sz w:val="72"/>
+                                <w:szCs w:val="72"/>
+                                <w14:shadow w14:blurRad="38100" w14:dist="19050" w14:dir="2700000" w14:sx="100000" w14:sy="100000" w14:kx="0" w14:ky="0" w14:algn="tl">
+                                  <w14:schemeClr w14:val="dk1">
+                                    <w14:alpha w14:val="60000"/>
+                                  </w14:schemeClr>
+                                </w14:shadow>
+                                <w14:textOutline w14:w="0" w14:cap="flat" w14:cmpd="sng" w14:algn="ctr">
+                                  <w14:noFill/>
+                                  <w14:prstDash w14:val="solid"/>
+                                  <w14:round/>
+                                </w14:textOutline>
+                              </w:rPr>
+                              <w:t>Transparency</w:t>
+                            </w:r>
+                          </w:p>
+                        </w:txbxContent>
+                      </wps:txbx>
+                      <wps:bodyPr rot="0" spcFirstLastPara="0" vertOverflow="overflow" horzOverflow="overflow" vert="horz" wrap="none" lIns="91440" tIns="45720" rIns="91440" bIns="45720" numCol="1" spcCol="0" rtlCol="0" fromWordArt="0" anchor="t" anchorCtr="0" forceAA="0" compatLnSpc="1">
+                        <a:prstTxWarp prst="textNoShape">
+                          <a:avLst/>
+                        </a:prstTxWarp>
+                        <a:spAutoFit/>
+                      </wps:bodyPr>
+                    </wps:wsp>
+                  </a:graphicData>
+                </a:graphic>
+              </wp:anchor>
+            </w:drawing>
+          </mc:Choice>
+          <mc:Fallback>
+            <w:pict>
+              <v:shapetype w14:anchorId="466537B1" id="_x0000_t202" coordsize="21600,21600" o:spt="202" path="m,l,21600r21600,l21600,xe">
+                <v:stroke joinstyle="miter"/>
+                <v:path gradientshapeok="t" o:connecttype="rect"/>
+              </v:shapetype>
+              <v:shape id="Text Box 2" o:spid="_x0000_s1026" type="#_x0000_t202" style="position:absolute;margin-left:0;margin-top:0;width:2in;height:2in;z-index:251661312;visibility:visible;mso-wrap-style:none;mso-wrap-distance-left:9pt;mso-wrap-distance-top:0;mso-wrap-distance-right:9pt;mso-wrap-distance-bottom:0;mso-position-horizontal:absolute;mso-position-horizontal-relative:text;mso-position-vertical:absolute;mso-position-vertical-relative:text;v-text-anchor:top" o:gfxdata="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" filled="f" stroked="f">
+                <v:fill o:detectmouseclick="t"/>
+                <v:textbox style="mso-fit-shape-to-text:t">
+                  <w:txbxContent>
+                    <w:p>
+                      <w:pPr>
+                        <w:jc w:val="center"/>
+                        <w:rPr>
+                          <w:color w:val="000000" w:themeColor="text1"/>
+                          <w:sz w:val="72"/>
+                          <w:szCs w:val="72"/>
+                          <w14:shadow w14:blurRad="38100" w14:dist="19050" w14:dir="2700000" w14:sx="100000" w14:sy="100000" w14:kx="0" w14:ky="0" w14:algn="tl">
+                            <w14:schemeClr w14:val="dk1">
+                              <w14:alpha w14:val="60000"/>
+                            </w14:schemeClr>
+                          </w14:shadow>
+                          <w14:textOutline w14:w="0" w14:cap="flat" w14:cmpd="sng" w14:algn="ctr">
+                            <w14:noFill/>
+                            <w14:prstDash w14:val="solid"/>
+                            <w14:round/>
+                          </w14:textOutline>
+                        </w:rPr>
+                      </w:pPr>
+                      <w:r>
+                        <w:rPr>
+                          <w:color w:val="000000" w:themeColor="text1"/>
+                          <w:sz w:val="72"/>
+                          <w:szCs w:val="72"/>
+                          <w14:shadow w14:blurRad="38100" w14:dist="19050" w14:dir="2700000" w14:sx="100000" w14:sy="100000" w14:kx="0" w14:ky="0" w14:algn="tl">
+                            <w14:schemeClr w14:val="dk1">
+                              <w14:alpha w14:val="60000"/>
+                            </w14:schemeClr>
+                          </w14:shadow>
+                          <w14:textOutline w14:w="0" w14:cap="flat" w14:cmpd="sng" w14:algn="ctr">
+                            <w14:noFill/>
+                            <w14:prstDash w14:val="solid"/>
+                            <w14:round/>
+                          </w14:textOutline>
+                        </w:rPr>
+                        <w:t>Transparency</w:t>
+                      </w:r>
+                    </w:p>
+                  </w:txbxContent>
+                </v:textbox>
+              </v:shape>
+            </w:pict>
+          </mc:Fallback>
+        </mc:AlternateContent>
+      </w:r>
+    </w:p>
+    <w:p/>
+    <w:p>
+      <w:pPr>
+        <w:keepNext/>
+        <w:jc w:val="center"/>
+      </w:pPr>
+      <w:r>
+        <w:rPr>
+          <w:noProof/>
+        </w:rPr>
+        <w:drawing>
+          <wp:inline distT="0" distB="0" distL="0" distR="0" wp14:anchorId="66CBA7E9" wp14:editId="06896AF0">
+            <wp:extent cx="3333750" cy="2223569"/>
+            <wp:effectExtent l="0" t="0" r="0" b="5715"/>
+            <wp:docPr id="1" name="Picture 1" descr="Person watching empty phone"/>
+            <wp:cNvGraphicFramePr>
+              <a:graphicFrameLocks xmlns:a="http://schemas.openxmlformats.org/drawingml/2006/main" noChangeAspect="1"/>
+            </wp:cNvGraphicFramePr>
+            <a:graphic xmlns:a="http://schemas.openxmlformats.org/drawingml/2006/main">
+              <a:graphicData uri="http://schemas.openxmlformats.org/drawingml/2006/picture">
+                <pic:pic xmlns:pic="http://schemas.openxmlformats.org/drawingml/2006/picture">
+                  <pic:nvPicPr>
+                    <pic:cNvPr id="1" name="Picture 1" descr="Person watching empty phone"/>
+                    <pic:cNvPicPr/>
+                  </pic:nvPicPr>
+                  <pic:blipFill>
+                    <a:blip r:embed="rId11" cstate="print">
+                      <a:extLst>
+                        <a:ext uri="{28A0092B-C50C-407E-A947-70E740481C1C}">
+                          <a14:useLocalDpi xmlns:a14="http://schemas.microsoft.com/office/drawing/2010/main" val="0"/>
+                        </a:ext>
+                      </a:extLst>
+                    </a:blip>
+                    <a:stretch>
+                      <a:fillRect/>
+                    </a:stretch>
+                  </pic:blipFill>
+                  <pic:spPr>
+                    <a:xfrm>
+                      <a:off x="0" y="0"/>
+                      <a:ext cx="3336220" cy="2225216"/>
+                    </a:xfrm>
+                    <a:prstGeom prst="rect">
+                      <a:avLst/>
+                    </a:prstGeom>
+                  </pic:spPr>
+                </pic:pic>
+              </a:graphicData>
+            </a:graphic>
+          </wp:inline>
+        </w:drawing>
+      </w:r>
+    </w:p>
+    <w:p>
+      <w:pPr>
+        <w:pStyle w:val="Caption"/>
+        <w:jc w:val="center"/>
+      </w:pPr>
+      <w:r>
+        <w:t xml:space="preserve">Figure </w:t>
+      </w:r>
+      <w:fldSimple w:instr=" SEQ Figure \* ARABIC ">
+        <w:r>
+          <w:rPr>
+            <w:noProof/>
+          </w:rPr>
+          <w:t>1</w:t>
+        </w:r>
+      </w:fldSimple>
+      <w:r>
+        <w:t xml:space="preserve">. </w:t>
+      </w:r>
+      <w:r>
+        <w:t>Transparency</w:t>
+      </w:r>
+    </w:p>
+    <w:tbl>
+      <w:tblPr>
+        <w:tblStyle w:val="TableGrid"/>
+        <w:tblW w:w="0" w:type="auto"/>
+        <w:tblLook w:val="04A0" w:firstRow="1" w:lastRow="0" w:firstColumn="1" w:lastColumn="0" w:noHBand="0" w:noVBand="1"/>
+      </w:tblPr>
+      <w:tblGrid>
+        <w:gridCol w:w="4675"/>
+        <w:gridCol w:w="4675"/>
+      </w:tblGrid>
+      <w:tr>
+        <w:tc>
+          <w:tcPr>
+            <w:tcW w:w="4675" w:type="dxa"/>
+          </w:tcPr>
+          <w:p>
+            <w:r>
+              <w:t>Transparency</w:t>
+            </w:r>
+          </w:p>
+        </w:tc>
+        <w:tc>
+          <w:tcPr>
+            <w:tcW w:w="4675" w:type="dxa"/>
+          </w:tcPr>
+          <w:p>
+            <w:r>
+              <w:t>Transparency</w:t>
+            </w:r>
+          </w:p>
+        </w:tc>
+      </w:tr>
+      <w:tr>
+        <w:tc>
+          <w:tcPr>
+            <w:tcW w:w="4675" w:type="dxa"/>
+          </w:tcPr>
+          <w:p>
+            <w:r>
+              <w:t>Transparency</w:t>
+            </w:r>
+          </w:p>
+        </w:tc>
+        <w:tc>
+          <w:tcPr>
+            <w:tcW w:w="4675" w:type="dxa"/>
+          </w:tcPr>
+          <w:p>
+            <w:r>
+              <w:t>Transparency</w:t>
+            </w:r>
+          </w:p>
+        </w:tc>
+      </w:tr>
+    </w:tbl>
+    <w:p/>
+    <w:p>
+      <w:r>
+        <w:rPr>
+          <w:noProof/>
+        </w:rPr>
+        <mc:AlternateContent>
+          <mc:Choice Requires="wps">
+            <w:drawing>
+              <wp:anchor distT="45720" distB="45720" distL="114300" distR="114300" simplePos="0" relativeHeight="251659264" behindDoc="0" locked="0" layoutInCell="1" allowOverlap="1" wp14:anchorId="4517EB71" wp14:editId="17A74DF2">
+                <wp:simplePos x="0" y="0"/>
+                <wp:positionH relativeFrom="column">
+                  <wp:align>center</wp:align>
+                </wp:positionH>
+                <wp:positionV relativeFrom="paragraph">
+                  <wp:posOffset>182880</wp:posOffset>
+                </wp:positionV>
+                <wp:extent cx="2360930" cy="342900"/>
+                <wp:effectExtent l="0" t="0" r="22860" b="19050"/>
+                <wp:wrapSquare wrapText="bothSides"/>
+                <wp:docPr id="217" name="Text Box 2"/>
+                <wp:cNvGraphicFramePr>
+                  <a:graphicFrameLocks xmlns:a="http://schemas.openxmlformats.org/drawingml/2006/main"/>
+                </wp:cNvGraphicFramePr>
+                <a:graphic xmlns:a="http://schemas.openxmlformats.org/drawingml/2006/main">
+                  <a:graphicData uri="http://schemas.microsoft.com/office/word/2010/wordprocessingShape">
+                    <wps:wsp>
+                      <wps:cNvSpPr txBox="1">
+                        <a:spLocks noChangeArrowheads="1"/>
+                      </wps:cNvSpPr>
+                      <wps:spPr bwMode="auto">
+                        <a:xfrm>
+                          <a:off x="0" y="0"/>
+                          <a:ext cx="2360930" cy="342900"/>
+                        </a:xfrm>
+                        <a:prstGeom prst="rect">
+                          <a:avLst/>
+                        </a:prstGeom>
+                        <a:solidFill>
+                          <a:srgbClr val="FFFFFF"/>
+                        </a:solidFill>
+                        <a:ln w="9525">
+                          <a:solidFill>
+                            <a:srgbClr val="000000"/>
+                          </a:solidFill>
+                          <a:miter lim="800000"/>
+                          <a:headEnd/>
+                          <a:tailEnd/>
+                        </a:ln>
+                      </wps:spPr>
+                      <wps:txbx>
+                        <w:txbxContent>
+                          <w:p>
+                            <w:r>
+                              <w:t>Transparency</w:t>
+                            </w:r>
+                          </w:p>
+                          <w:p/>
+                        </w:txbxContent>
+                      </wps:txbx>
+                      <wps:bodyPr rot="0" vert="horz" wrap="square" lIns="91440" tIns="45720" rIns="91440" bIns="45720" anchor="t" anchorCtr="0">
+                        <a:noAutofit/>
+                      </wps:bodyPr>
+                    </wps:wsp>
+                  </a:graphicData>
+                </a:graphic>
+                <wp14:sizeRelH relativeFrom="margin">
+                  <wp14:pctWidth>40000</wp14:pctWidth>
+                </wp14:sizeRelH>
+                <wp14:sizeRelV relativeFrom="margin">
+                  <wp14:pctHeight>0</wp14:pctHeight>
+                </wp14:sizeRelV>
+              </wp:anchor>
+            </w:drawing>
+          </mc:Choice>
+          <mc:Fallback>
+            <w:pict>
+              <v:shape w14:anchorId="4517EB71" id="_x0000_s1027" type="#_x0000_t202" style="position:absolute;margin-left:0;margin-top:14.4pt;width:185.9pt;height:27pt;z-index:251659264;visibility:visible;mso-wrap-style:square;mso-width-percent:400;mso-height-percent:0;mso-wrap-distance-left:9pt;mso-wrap-distance-top:3.6pt;mso-wrap-distance-right:9pt;mso-wrap-distance-bottom:3.6pt;mso-position-horizontal:center;mso-position-horizontal-relative:text;mso-position-vertical:absolute;mso-position-vertical-relative:text;mso-width-percent:400;mso-height-percent:0;mso-width-relative:margin;mso-height-relative:margin;v-text-anchor:top" o:gfxdata="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">
+                <v:textbox>
+                  <w:txbxContent>
+                    <w:p>
+                      <w:r>
+                        <w:t>Transparency</w:t>
+                      </w:r>
+                    </w:p>
+                    <w:p/>
+                  </w:txbxContent>
+                </v:textbox>
+                <w10:wrap type="square"/>
+              </v:shape>
+            </w:pict>
+          </mc:Fallback>
+        </mc:AlternateContent>
       </w:r>
     </w:p>
     <w:sectPr>
-      <w:pgSz w:w="12240" w:h="15840" w:orient="portrait"/>
+      <w:headerReference w:type="default" r:id="rId12"/>
+      <w:footerReference w:type="default" r:id="rId13"/>
+      <w:pgSz w:w="12240" w:h="15840"/>
       <w:pgMar w:top="1440" w:right="1440" w:bottom="1440" w:left="1440" w:header="720" w:footer="720" w:gutter="0"/>
       <w:cols w:space="720"/>
       <w:docGrid w:linePitch="360"/>
@@ -33,12 +469,113 @@
 </w:document>
 </file>
 
+<file path=word/endnotes.xml><?xml version="1.0" encoding="utf-8"?>
+<w:endnotes xmlns:wpc="http://schemas.microsoft.com/office/word/2010/wordprocessingCanvas" xmlns:cx="http://schemas.microsoft.com/office/drawing/2014/chartex" xmlns:cx1="http://schemas.microsoft.com/office/drawing/2015/9/8/chartex" xmlns:cx2="http://schemas.microsoft.com/office/drawing/2015/10/21/chartex" xmlns:cx3="http://schemas.microsoft.com/office/drawing/2016/5/9/chartex" xmlns:cx4="http://schemas.microsoft.com/office/drawing/2016/5/10/chartex" xmlns:cx5="http://schemas.microsoft.com/office/drawing/2016/5/11/chartex" xmlns:cx6="http://schemas.microsoft.com/office/drawing/2016/5/12/chartex" xmlns:cx7="http://schemas.microsoft.com/office/drawing/2016/5/13/chartex" xmlns:cx8="http://schemas.microsoft.com/office/drawing/2016/5/14/chartex" xmlns:mc="http://schemas.openxmlformats.org/markup-compatibility/2006" xmlns:aink="http://schemas.microsoft.com/office/drawing/2016/ink" xmlns:am3d="http://schemas.microsoft.com/office/drawing/2017/model3d" xmlns:o="urn:schemas-microsoft-com:office:office" xmlns:r="http://schemas.openxmlformats.org/officeDocument/2006/relationships" xmlns:m="http://schemas.openxmlformats.org/officeDocument/2006/math" xmlns:v="urn:schemas-microsoft-com:vml" xmlns:wp14="http://schemas.microsoft.com/office/word/2010/wordprocessingDrawing" xmlns:wp="http://schemas.openxmlformats.org/drawingml/2006/wordprocessingDrawing" xmlns:w10="urn:schemas-microsoft-com:office:word" xmlns:w="http://schemas.openxmlformats.org/wordprocessingml/2006/main" xmlns:w14="http://schemas.microsoft.com/office/word/2010/wordml" xmlns:w15="http://schemas.microsoft.com/office/word/2012/wordml" xmlns:w16cex="http://schemas.microsoft.com/office/word/2018/wordml/cex" xmlns:w16cid="http://schemas.microsoft.com/office/word/2016/wordml/cid" xmlns:w16="http://schemas.microsoft.com/office/word/2018/wordml" xmlns:w16se="http://schemas.microsoft.com/office/word/2015/wordml/symex" xmlns:wpg="http://schemas.microsoft.com/office/word/2010/wordprocessingGroup" xmlns:wpi="http://schemas.microsoft.com/office/word/2010/wordprocessingInk" xmlns:wne="http://schemas.microsoft.com/office/word/2006/wordml" xmlns:wps="http://schemas.microsoft.com/office/word/2010/wordprocessingShape" mc:Ignorable="w14 w15 w16se w16cid w16 w16cex wp14">
+  <w:endnote w:type="separator" w:id="-1">
+    <w:p>
+      <w:pPr>
+        <w:spacing w:after="0" w:line="240" w:lineRule="auto"/>
+      </w:pPr>
+      <w:r>
+        <w:separator/>
+      </w:r>
+    </w:p>
+  </w:endnote>
+  <w:endnote w:type="continuationSeparator" w:id="0">
+    <w:p>
+      <w:pPr>
+        <w:spacing w:after="0" w:line="240" w:lineRule="auto"/>
+      </w:pPr>
+      <w:r>
+        <w:continuationSeparator/>
+      </w:r>
+    </w:p>
+  </w:endnote>
+</w:endnotes>
+</file>
+
+<file path=word/footer1.xml><?xml version="1.0" encoding="utf-8"?>
+<w:ftr xmlns:wpc="http://schemas.microsoft.com/office/word/2010/wordprocessingCanvas" xmlns:cx="http://schemas.microsoft.com/office/drawing/2014/chartex" xmlns:cx1="http://schemas.microsoft.com/office/drawing/2015/9/8/chartex" xmlns:cx2="http://schemas.microsoft.com/office/drawing/2015/10/21/chartex" xmlns:cx3="http://schemas.microsoft.com/office/drawing/2016/5/9/chartex" xmlns:cx4="http://schemas.microsoft.com/office/drawing/2016/5/10/chartex" xmlns:cx5="http://schemas.microsoft.com/office/drawing/2016/5/11/chartex" xmlns:cx6="http://schemas.microsoft.com/office/drawing/2016/5/12/chartex" xmlns:cx7="http://schemas.microsoft.com/office/drawing/2016/5/13/chartex" xmlns:cx8="http://schemas.microsoft.com/office/drawing/2016/5/14/chartex" xmlns:mc="http://schemas.openxmlformats.org/markup-compatibility/2006" xmlns:aink="http://schemas.microsoft.com/office/drawing/2016/ink" xmlns:am3d="http://schemas.microsoft.com/office/drawing/2017/model3d" xmlns:o="urn:schemas-microsoft-com:office:office" xmlns:r="http://schemas.openxmlformats.org/officeDocument/2006/relationships" xmlns:m="http://schemas.openxmlformats.org/officeDocument/2006/math" xmlns:v="urn:schemas-microsoft-com:vml" xmlns:wp14="http://schemas.microsoft.com/office/word/2010/wordprocessingDrawing" xmlns:wp="http://schemas.openxmlformats.org/drawingml/2006/wordprocessingDrawing" xmlns:w10="urn:schemas-microsoft-com:office:word" xmlns:w="http://schemas.openxmlformats.org/wordprocessingml/2006/main" xmlns:w14="http://schemas.microsoft.com/office/word/2010/wordml" xmlns:w15="http://schemas.microsoft.com/office/word/2012/wordml" xmlns:w16cex="http://schemas.microsoft.com/office/word/2018/wordml/cex" xmlns:w16cid="http://schemas.microsoft.com/office/word/2016/wordml/cid" xmlns:w16="http://schemas.microsoft.com/office/word/2018/wordml" xmlns:w16se="http://schemas.microsoft.com/office/word/2015/wordml/symex" xmlns:wpg="http://schemas.microsoft.com/office/word/2010/wordprocessingGroup" xmlns:wpi="http://schemas.microsoft.com/office/word/2010/wordprocessingInk" xmlns:wne="http://schemas.microsoft.com/office/word/2006/wordml" xmlns:wps="http://schemas.microsoft.com/office/word/2010/wordprocessingShape" mc:Ignorable="w14 w15 w16se w16cid w16 w16cex wp14">
+  <w:p>
+    <w:r>
+      <w:t>Transparency</w:t>
+    </w:r>
+  </w:p>
+  <w:p>
+    <w:pPr>
+      <w:pStyle w:val="Footer"/>
+    </w:pPr>
+  </w:p>
+</w:ftr>
+</file>
+
+<file path=word/footnotes.xml><?xml version="1.0" encoding="utf-8"?>
+<w:footnotes xmlns:wpc="http://schemas.microsoft.com/office/word/2010/wordprocessingCanvas" xmlns:cx="http://schemas.microsoft.com/office/drawing/2014/chartex" xmlns:cx1="http://schemas.microsoft.com/office/drawing/2015/9/8/chartex" xmlns:cx2="http://schemas.microsoft.com/office/drawing/2015/10/21/chartex" xmlns:cx3="http://schemas.microsoft.com/office/drawing/2016/5/9/chartex" xmlns:cx4="http://schemas.microsoft.com/office/drawing/2016/5/10/chartex" xmlns:cx5="http://schemas.microsoft.com/office/drawing/2016/5/11/chartex" xmlns:cx6="http://schemas.microsoft.com/office/drawing/2016/5/12/chartex" xmlns:cx7="http://schemas.microsoft.com/office/drawing/2016/5/13/chartex" xmlns:cx8="http://schemas.microsoft.com/office/drawing/2016/5/14/chartex" xmlns:mc="http://schemas.openxmlformats.org/markup-compatibility/2006" xmlns:aink="http://schemas.microsoft.com/office/drawing/2016/ink" xmlns:am3d="http://schemas.microsoft.com/office/drawing/2017/model3d" xmlns:o="urn:schemas-microsoft-com:office:office" xmlns:r="http://schemas.openxmlformats.org/officeDocument/2006/relationships" xmlns:m="http://schemas.openxmlformats.org/officeDocument/2006/math" xmlns:v="urn:schemas-microsoft-com:vml" xmlns:wp14="http://schemas.microsoft.com/office/word/2010/wordprocessingDrawing" xmlns:wp="http://schemas.openxmlformats.org/drawingml/2006/wordprocessingDrawing" xmlns:w10="urn:schemas-microsoft-com:office:word" xmlns:w="http://schemas.openxmlformats.org/wordprocessingml/2006/main" xmlns:w14="http://schemas.microsoft.com/office/word/2010/wordml" xmlns:w15="http://schemas.microsoft.com/office/word/2012/wordml" xmlns:w16cex="http://schemas.microsoft.com/office/word/2018/wordml/cex" xmlns:w16cid="http://schemas.microsoft.com/office/word/2016/wordml/cid" xmlns:w16="http://schemas.microsoft.com/office/word/2018/wordml" xmlns:w16se="http://schemas.microsoft.com/office/word/2015/wordml/symex" xmlns:wpg="http://schemas.microsoft.com/office/word/2010/wordprocessingGroup" xmlns:wpi="http://schemas.microsoft.com/office/word/2010/wordprocessingInk" xmlns:wne="http://schemas.microsoft.com/office/word/2006/wordml" xmlns:wps="http://schemas.microsoft.com/office/word/2010/wordprocessingShape" mc:Ignorable="w14 w15 w16se w16cid w16 w16cex wp14">
+  <w:footnote w:type="separator" w:id="-1">
+    <w:p>
+      <w:pPr>
+        <w:spacing w:after="0" w:line="240" w:lineRule="auto"/>
+      </w:pPr>
+      <w:r>
+        <w:separator/>
+      </w:r>
+    </w:p>
+  </w:footnote>
+  <w:footnote w:type="continuationSeparator" w:id="0">
+    <w:p>
+      <w:pPr>
+        <w:spacing w:after="0" w:line="240" w:lineRule="auto"/>
+      </w:pPr>
+      <w:r>
+        <w:continuationSeparator/>
+      </w:r>
+    </w:p>
+  </w:footnote>
+  <w:footnote w:id="1">
+    <w:p>
+      <w:r>
+        <w:rPr>
+          <w:rStyle w:val="FootnoteReference"/>
+        </w:rPr>
+        <w:footnoteRef/>
+      </w:r>
+      <w:r>
+        <w:t xml:space="preserve"> Transparency</w:t>
+      </w:r>
+    </w:p>
+    <w:p>
+      <w:pPr>
+        <w:pStyle w:val="FootnoteText"/>
+        <w:rPr>
+          <w:lang w:val="en-GB"/>
+        </w:rPr>
+      </w:pPr>
+    </w:p>
+  </w:footnote>
+</w:footnotes>
+</file>
+
+<file path=word/header1.xml><?xml version="1.0" encoding="utf-8"?>
+<w:hdr xmlns:wpc="http://schemas.microsoft.com/office/word/2010/wordprocessingCanvas" xmlns:cx="http://schemas.microsoft.com/office/drawing/2014/chartex" xmlns:cx1="http://schemas.microsoft.com/office/drawing/2015/9/8/chartex" xmlns:cx2="http://schemas.microsoft.com/office/drawing/2015/10/21/chartex" xmlns:cx3="http://schemas.microsoft.com/office/drawing/2016/5/9/chartex" xmlns:cx4="http://schemas.microsoft.com/office/drawing/2016/5/10/chartex" xmlns:cx5="http://schemas.microsoft.com/office/drawing/2016/5/11/chartex" xmlns:cx6="http://schemas.microsoft.com/office/drawing/2016/5/12/chartex" xmlns:cx7="http://schemas.microsoft.com/office/drawing/2016/5/13/chartex" xmlns:cx8="http://schemas.microsoft.com/office/drawing/2016/5/14/chartex" xmlns:mc="http://schemas.openxmlformats.org/markup-compatibility/2006" xmlns:aink="http://schemas.microsoft.com/office/drawing/2016/ink" xmlns:am3d="http://schemas.microsoft.com/office/drawing/2017/model3d" xmlns:o="urn:schemas-microsoft-com:office:office" xmlns:r="http://schemas.openxmlformats.org/officeDocument/2006/relationships" xmlns:m="http://schemas.openxmlformats.org/officeDocument/2006/math" xmlns:v="urn:schemas-microsoft-com:vml" xmlns:wp14="http://schemas.microsoft.com/office/word/2010/wordprocessingDrawing" xmlns:wp="http://schemas.openxmlformats.org/drawingml/2006/wordprocessingDrawing" xmlns:w10="urn:schemas-microsoft-com:office:word" xmlns:w="http://schemas.openxmlformats.org/wordprocessingml/2006/main" xmlns:w14="http://schemas.microsoft.com/office/word/2010/wordml" xmlns:w15="http://schemas.microsoft.com/office/word/2012/wordml" xmlns:w16cex="http://schemas.microsoft.com/office/word/2018/wordml/cex" xmlns:w16cid="http://schemas.microsoft.com/office/word/2016/wordml/cid" xmlns:w16="http://schemas.microsoft.com/office/word/2018/wordml" xmlns:w16se="http://schemas.microsoft.com/office/word/2015/wordml/symex" xmlns:wpg="http://schemas.microsoft.com/office/word/2010/wordprocessingGroup" xmlns:wpi="http://schemas.microsoft.com/office/word/2010/wordprocessingInk" xmlns:wne="http://schemas.microsoft.com/office/word/2006/wordml" xmlns:wps="http://schemas.microsoft.com/office/word/2010/wordprocessingShape" mc:Ignorable="w14 w15 w16se w16cid w16 w16cex wp14">
+  <w:p>
+    <w:r>
+      <w:t>Transparency</w:t>
+    </w:r>
+  </w:p>
+  <w:p>
+    <w:pPr>
+      <w:pStyle w:val="Header"/>
+    </w:pPr>
+  </w:p>
+</w:hdr>
+</file>
+
 <file path=word/styles.xml><?xml version="1.0" encoding="utf-8"?>
-<w:styles xmlns:wp14="http://schemas.microsoft.com/office/word/2010/wordprocessingDrawing" xmlns:mc="http://schemas.openxmlformats.org/markup-compatibility/2006" xmlns:r="http://schemas.openxmlformats.org/officeDocument/2006/relationships" xmlns:w="http://schemas.openxmlformats.org/wordprocessingml/2006/main" xmlns:w14="http://schemas.microsoft.com/office/word/2010/wordml" xmlns:w15="http://schemas.microsoft.com/office/word/2012/wordml" mc:Ignorable="w14 w15 wp14">
+<w:styles xmlns:mc="http://schemas.openxmlformats.org/markup-compatibility/2006" xmlns:r="http://schemas.openxmlformats.org/officeDocument/2006/relationships" xmlns:w="http://schemas.openxmlformats.org/wordprocessingml/2006/main" xmlns:w14="http://schemas.microsoft.com/office/word/2010/wordml" xmlns:w15="http://schemas.microsoft.com/office/word/2012/wordml" xmlns:w16cex="http://schemas.microsoft.com/office/word/2018/wordml/cex" xmlns:w16cid="http://schemas.microsoft.com/office/word/2016/wordml/cid" xmlns:w16="http://schemas.microsoft.com/office/word/2018/wordml" xmlns:w16se="http://schemas.microsoft.com/office/word/2015/wordml/symex" mc:Ignorable="w14 w15 w16se w16cid w16 w16cex">
   <w:docDefaults>
     <w:rPrDefault>
       <w:rPr>
-        <w:rFonts w:asciiTheme="minorHAnsi" w:hAnsiTheme="minorHAnsi" w:eastAsiaTheme="minorHAnsi" w:cstheme="minorBidi"/>
+        <w:rFonts w:asciiTheme="minorHAnsi" w:eastAsiaTheme="minorHAnsi" w:hAnsiTheme="minorHAnsi" w:cstheme="minorBidi"/>
         <w:sz w:val="22"/>
         <w:szCs w:val="22"/>
         <w:lang w:val="en-US" w:eastAsia="en-US" w:bidi="ar-SA"/>
@@ -50,17 +587,17 @@
       </w:pPr>
     </w:pPrDefault>
   </w:docDefaults>
-  <w:latentStyles w:defLockedState="0" w:defUIPriority="99" w:defSemiHidden="0" w:defUnhideWhenUsed="0" w:defQFormat="0" w:count="371">
+  <w:latentStyles w:defLockedState="0" w:defUIPriority="99" w:defSemiHidden="0" w:defUnhideWhenUsed="0" w:defQFormat="0" w:count="376">
     <w:lsdException w:name="Normal" w:uiPriority="0" w:qFormat="1"/>
     <w:lsdException w:name="heading 1" w:uiPriority="9" w:qFormat="1"/>
-    <w:lsdException w:name="heading 2" w:uiPriority="9" w:semiHidden="1" w:unhideWhenUsed="1" w:qFormat="1"/>
-    <w:lsdException w:name="heading 3" w:uiPriority="9" w:semiHidden="1" w:unhideWhenUsed="1" w:qFormat="1"/>
-    <w:lsdException w:name="heading 4" w:uiPriority="9" w:semiHidden="1" w:unhideWhenUsed="1" w:qFormat="1"/>
-    <w:lsdException w:name="heading 5" w:uiPriority="9" w:semiHidden="1" w:unhideWhenUsed="1" w:qFormat="1"/>
-    <w:lsdException w:name="heading 6" w:uiPriority="9" w:semiHidden="1" w:unhideWhenUsed="1" w:qFormat="1"/>
-    <w:lsdException w:name="heading 7" w:uiPriority="9" w:semiHidden="1" w:unhideWhenUsed="1" w:qFormat="1"/>
-    <w:lsdException w:name="heading 8" w:uiPriority="9" w:semiHidden="1" w:unhideWhenUsed="1" w:qFormat="1"/>
-    <w:lsdException w:name="heading 9" w:uiPriority="9" w:semiHidden="1" w:unhideWhenUsed="1" w:qFormat="1"/>
+    <w:lsdException w:name="heading 2" w:semiHidden="1" w:uiPriority="9" w:unhideWhenUsed="1" w:qFormat="1"/>
+    <w:lsdException w:name="heading 3" w:semiHidden="1" w:uiPriority="9" w:unhideWhenUsed="1" w:qFormat="1"/>
+    <w:lsdException w:name="heading 4" w:semiHidden="1" w:uiPriority="9" w:unhideWhenUsed="1" w:qFormat="1"/>
+    <w:lsdException w:name="heading 5" w:semiHidden="1" w:uiPriority="9" w:unhideWhenUsed="1" w:qFormat="1"/>
+    <w:lsdException w:name="heading 6" w:semiHidden="1" w:uiPriority="9" w:unhideWhenUsed="1" w:qFormat="1"/>
+    <w:lsdException w:name="heading 7" w:semiHidden="1" w:uiPriority="9" w:unhideWhenUsed="1" w:qFormat="1"/>
+    <w:lsdException w:name="heading 8" w:semiHidden="1" w:uiPriority="9" w:unhideWhenUsed="1" w:qFormat="1"/>
+    <w:lsdException w:name="heading 9" w:semiHidden="1" w:uiPriority="9" w:unhideWhenUsed="1" w:qFormat="1"/>
     <w:lsdException w:name="index 1" w:semiHidden="1" w:unhideWhenUsed="1"/>
     <w:lsdException w:name="index 2" w:semiHidden="1" w:unhideWhenUsed="1"/>
     <w:lsdException w:name="index 3" w:semiHidden="1" w:unhideWhenUsed="1"/>
@@ -70,22 +607,22 @@
     <w:lsdException w:name="index 7" w:semiHidden="1" w:unhideWhenUsed="1"/>
     <w:lsdException w:name="index 8" w:semiHidden="1" w:unhideWhenUsed="1"/>
     <w:lsdException w:name="index 9" w:semiHidden="1" w:unhideWhenUsed="1"/>
-    <w:lsdException w:name="toc 1" w:uiPriority="39" w:semiHidden="1" w:unhideWhenUsed="1"/>
-    <w:lsdException w:name="toc 2" w:uiPriority="39" w:semiHidden="1" w:unhideWhenUsed="1"/>
-    <w:lsdException w:name="toc 3" w:uiPriority="39" w:semiHidden="1" w:unhideWhenUsed="1"/>
-    <w:lsdException w:name="toc 4" w:uiPriority="39" w:semiHidden="1" w:unhideWhenUsed="1"/>
-    <w:lsdException w:name="toc 5" w:uiPriority="39" w:semiHidden="1" w:unhideWhenUsed="1"/>
-    <w:lsdException w:name="toc 6" w:uiPriority="39" w:semiHidden="1" w:unhideWhenUsed="1"/>
-    <w:lsdException w:name="toc 7" w:uiPriority="39" w:semiHidden="1" w:unhideWhenUsed="1"/>
-    <w:lsdException w:name="toc 8" w:uiPriority="39" w:semiHidden="1" w:unhideWhenUsed="1"/>
-    <w:lsdException w:name="toc 9" w:uiPriority="39" w:semiHidden="1" w:unhideWhenUsed="1"/>
+    <w:lsdException w:name="toc 1" w:semiHidden="1" w:uiPriority="39" w:unhideWhenUsed="1"/>
+    <w:lsdException w:name="toc 2" w:semiHidden="1" w:uiPriority="39" w:unhideWhenUsed="1"/>
+    <w:lsdException w:name="toc 3" w:semiHidden="1" w:uiPriority="39" w:unhideWhenUsed="1"/>
+    <w:lsdException w:name="toc 4" w:semiHidden="1" w:uiPriority="39" w:unhideWhenUsed="1"/>
+    <w:lsdException w:name="toc 5" w:semiHidden="1" w:uiPriority="39" w:unhideWhenUsed="1"/>
+    <w:lsdException w:name="toc 6" w:semiHidden="1" w:uiPriority="39" w:unhideWhenUsed="1"/>
+    <w:lsdException w:name="toc 7" w:semiHidden="1" w:uiPriority="39" w:unhideWhenUsed="1"/>
+    <w:lsdException w:name="toc 8" w:semiHidden="1" w:uiPriority="39" w:unhideWhenUsed="1"/>
+    <w:lsdException w:name="toc 9" w:semiHidden="1" w:uiPriority="39" w:unhideWhenUsed="1"/>
     <w:lsdException w:name="Normal Indent" w:semiHidden="1" w:unhideWhenUsed="1"/>
     <w:lsdException w:name="footnote text" w:semiHidden="1" w:unhideWhenUsed="1"/>
     <w:lsdException w:name="annotation text" w:semiHidden="1" w:unhideWhenUsed="1"/>
     <w:lsdException w:name="header" w:semiHidden="1" w:unhideWhenUsed="1"/>
     <w:lsdException w:name="footer" w:semiHidden="1" w:unhideWhenUsed="1"/>
     <w:lsdException w:name="index heading" w:semiHidden="1" w:unhideWhenUsed="1"/>
-    <w:lsdException w:name="caption" w:uiPriority="35" w:semiHidden="1" w:unhideWhenUsed="1" w:qFormat="1"/>
+    <w:lsdException w:name="caption" w:semiHidden="1" w:uiPriority="35" w:unhideWhenUsed="1" w:qFormat="1"/>
     <w:lsdException w:name="table of figures" w:semiHidden="1" w:unhideWhenUsed="1"/>
     <w:lsdException w:name="envelope address" w:semiHidden="1" w:unhideWhenUsed="1"/>
     <w:lsdException w:name="envelope return" w:semiHidden="1" w:unhideWhenUsed="1"/>
@@ -116,7 +653,7 @@
     <w:lsdException w:name="Title" w:uiPriority="10" w:qFormat="1"/>
     <w:lsdException w:name="Closing" w:semiHidden="1" w:unhideWhenUsed="1"/>
     <w:lsdException w:name="Signature" w:semiHidden="1" w:unhideWhenUsed="1"/>
-    <w:lsdException w:name="Default Paragraph Font" w:uiPriority="1" w:semiHidden="1" w:unhideWhenUsed="1"/>
+    <w:lsdException w:name="Default Paragraph Font" w:semiHidden="1" w:uiPriority="1" w:unhideWhenUsed="1"/>
     <w:lsdException w:name="Body Text" w:semiHidden="1" w:unhideWhenUsed="1"/>
     <w:lsdException w:name="Body Text Indent" w:semiHidden="1" w:unhideWhenUsed="1"/>
     <w:lsdException w:name="List Continue" w:semiHidden="1" w:unhideWhenUsed="1"/>
@@ -316,8 +853,8 @@
     <w:lsdException w:name="Subtle Reference" w:uiPriority="31" w:qFormat="1"/>
     <w:lsdException w:name="Intense Reference" w:uiPriority="32" w:qFormat="1"/>
     <w:lsdException w:name="Book Title" w:uiPriority="33" w:qFormat="1"/>
-    <w:lsdException w:name="Bibliography" w:uiPriority="37" w:semiHidden="1" w:unhideWhenUsed="1"/>
-    <w:lsdException w:name="TOC Heading" w:uiPriority="39" w:semiHidden="1" w:unhideWhenUsed="1" w:qFormat="1"/>
+    <w:lsdException w:name="Bibliography" w:semiHidden="1" w:uiPriority="37" w:unhideWhenUsed="1"/>
+    <w:lsdException w:name="TOC Heading" w:semiHidden="1" w:uiPriority="39" w:unhideWhenUsed="1" w:qFormat="1"/>
     <w:lsdException w:name="Plain Table 1" w:uiPriority="41"/>
     <w:lsdException w:name="Plain Table 2" w:uiPriority="42"/>
     <w:lsdException w:name="Plain Table 3" w:uiPriority="43"/>
@@ -422,18 +959,66 @@
     <w:lsdException w:name="List Table 5 Dark Accent 6" w:uiPriority="50"/>
     <w:lsdException w:name="List Table 6 Colorful Accent 6" w:uiPriority="51"/>
     <w:lsdException w:name="List Table 7 Colorful Accent 6" w:uiPriority="52"/>
+    <w:lsdException w:name="Mention" w:semiHidden="1" w:unhideWhenUsed="1"/>
+    <w:lsdException w:name="Smart Hyperlink" w:semiHidden="1" w:unhideWhenUsed="1"/>
+    <w:lsdException w:name="Hashtag" w:semiHidden="1" w:unhideWhenUsed="1"/>
+    <w:lsdException w:name="Unresolved Mention" w:semiHidden="1" w:unhideWhenUsed="1"/>
+    <w:lsdException w:name="Smart Link" w:semiHidden="1" w:unhideWhenUsed="1"/>
   </w:latentStyles>
-  <w:style w:type="paragraph" w:styleId="Normal" w:default="1">
+  <w:style w:type="paragraph" w:default="1" w:styleId="Normal">
     <w:name w:val="Normal"/>
     <w:qFormat/>
   </w:style>
-  <w:style w:type="character" w:styleId="DefaultParagraphFont" w:default="1">
+  <w:style w:type="paragraph" w:styleId="Heading1">
+    <w:name w:val="heading 1"/>
+    <w:basedOn w:val="Normal"/>
+    <w:next w:val="Normal"/>
+    <w:link w:val="Heading1Char"/>
+    <w:uiPriority w:val="9"/>
+    <w:qFormat/>
+    <w:rsid w:val="00AA7A4C"/>
+    <w:pPr>
+      <w:keepNext/>
+      <w:keepLines/>
+      <w:spacing w:before="240" w:after="0"/>
+      <w:outlineLvl w:val="0"/>
+    </w:pPr>
+    <w:rPr>
+      <w:rFonts w:asciiTheme="majorHAnsi" w:eastAsiaTheme="majorEastAsia" w:hAnsiTheme="majorHAnsi" w:cstheme="majorBidi"/>
+      <w:color w:val="2F5496" w:themeColor="accent1" w:themeShade="BF"/>
+      <w:sz w:val="32"/>
+      <w:szCs w:val="32"/>
+    </w:rPr>
+  </w:style>
+  <w:style w:type="paragraph" w:styleId="Heading2">
+    <w:name w:val="heading 2"/>
+    <w:basedOn w:val="Normal"/>
+    <w:next w:val="Normal"/>
+    <w:link w:val="Heading2Char"/>
+    <w:uiPriority w:val="9"/>
+    <w:unhideWhenUsed/>
+    <w:qFormat/>
+    <w:rsid w:val="00AA7A4C"/>
+    <w:pPr>
+      <w:keepNext/>
+      <w:keepLines/>
+      <w:spacing w:before="40" w:after="0"/>
+      <w:outlineLvl w:val="1"/>
+    </w:pPr>
+    <w:rPr>
+      <w:rFonts w:asciiTheme="majorHAnsi" w:eastAsiaTheme="majorEastAsia" w:hAnsiTheme="majorHAnsi" w:cstheme="majorBidi"/>
+      <w:color w:val="2F5496" w:themeColor="accent1" w:themeShade="BF"/>
+      <w:sz w:val="26"/>
+      <w:szCs w:val="26"/>
+    </w:rPr>
+  </w:style>
+  <w:style w:type="character" w:default="1" w:styleId="DefaultParagraphFont">
     <w:name w:val="Default Paragraph Font"/>
     <w:uiPriority w:val="1"/>
     <w:semiHidden/>
     <w:unhideWhenUsed/>
   </w:style>
-  <w:style w:type="table" w:styleId="TableNormal" w:default="1">
+  <w:style w:type="table" w:default="1" w:styleId="TableNormal">
     <w:name w:val="Normal Table"/>
     <w:uiPriority w:val="99"/>
     <w:semiHidden/>
@@ -448,11 +1033,215 @@
       </w:tblCellMar>
     </w:tblPr>
   </w:style>
-  <w:style w:type="numbering" w:styleId="NoList" w:default="1">
+  <w:style w:type="numbering" w:default="1" w:styleId="NoList">
     <w:name w:val="No List"/>
     <w:uiPriority w:val="99"/>
     <w:semiHidden/>
     <w:unhideWhenUsed/>
+  </w:style>
+  <w:style w:type="character" w:customStyle="1" w:styleId="Heading1Char">
+    <w:name w:val="Heading 1 Char"/>
+    <w:basedOn w:val="DefaultParagraphFont"/>
+    <w:link w:val="Heading1"/>
+    <w:uiPriority w:val="9"/>
+    <w:rsid w:val="00AA7A4C"/>
+    <w:rPr>
+      <w:rFonts w:asciiTheme="majorHAnsi" w:eastAsiaTheme="majorEastAsia" w:hAnsiTheme="majorHAnsi" w:cstheme="majorBidi"/>
+      <w:color w:val="2F5496" w:themeColor="accent1" w:themeShade="BF"/>
+      <w:sz w:val="32"/>
+      <w:szCs w:val="32"/>
+    </w:rPr>
+  </w:style>
+  <w:style w:type="character" w:customStyle="1" w:styleId="Heading2Char">
+    <w:name w:val="Heading 2 Char"/>
+    <w:basedOn w:val="DefaultParagraphFont"/>
+    <w:link w:val="Heading2"/>
+    <w:uiPriority w:val="9"/>
+    <w:rsid w:val="00AA7A4C"/>
+    <w:rPr>
+      <w:rFonts w:asciiTheme="majorHAnsi" w:eastAsiaTheme="majorEastAsia" w:hAnsiTheme="majorHAnsi" w:cstheme="majorBidi"/>
+      <w:color w:val="2F5496" w:themeColor="accent1" w:themeShade="BF"/>
+      <w:sz w:val="26"/>
+      <w:szCs w:val="26"/>
+    </w:rPr>
+  </w:style>
+  <w:style w:type="paragraph" w:styleId="Title">
+    <w:name w:val="Title"/>
+    <w:basedOn w:val="Normal"/>
+    <w:next w:val="Normal"/>
+    <w:link w:val="TitleChar"/>
+    <w:uiPriority w:val="10"/>
+    <w:qFormat/>
+    <w:rsid w:val="00AA7A4C"/>
+    <w:pPr>
+      <w:spacing w:after="0" w:line="240" w:lineRule="auto"/>
+      <w:contextualSpacing/>
+    </w:pPr>
+    <w:rPr>
+      <w:rFonts w:asciiTheme="majorHAnsi" w:eastAsiaTheme="majorEastAsia" w:hAnsiTheme="majorHAnsi" w:cstheme="majorBidi"/>
+      <w:spacing w:val="-10"/>
+      <w:kern w:val="28"/>
+      <w:sz w:val="56"/>
+      <w:szCs w:val="56"/>
+    </w:rPr>
+  </w:style>
+  <w:style w:type="character" w:customStyle="1" w:styleId="TitleChar">
+    <w:name w:val="Title Char"/>
+    <w:basedOn w:val="DefaultParagraphFont"/>
+    <w:link w:val="Title"/>
+    <w:uiPriority w:val="10"/>
+    <w:rsid w:val="00AA7A4C"/>
+    <w:rPr>
+      <w:rFonts w:asciiTheme="majorHAnsi" w:eastAsiaTheme="majorEastAsia" w:hAnsiTheme="majorHAnsi" w:cstheme="majorBidi"/>
+      <w:spacing w:val="-10"/>
+      <w:kern w:val="28"/>
+      <w:sz w:val="56"/>
+      <w:szCs w:val="56"/>
+    </w:rPr>
+  </w:style>
+  <w:style w:type="character" w:styleId="Hyperlink">
+    <w:name w:val="Hyperlink"/>
+    <w:basedOn w:val="DefaultParagraphFont"/>
+    <w:uiPriority w:val="99"/>
+    <w:unhideWhenUsed/>
+    <w:rsid w:val="00AA7A4C"/>
+    <w:rPr>
+      <w:color w:val="0563C1" w:themeColor="hyperlink"/>
+      <w:u w:val="single"/>
+    </w:rPr>
+  </w:style>
+  <w:style w:type="character" w:styleId="UnresolvedMention">
+    <w:name w:val="Unresolved Mention"/>
+    <w:basedOn w:val="DefaultParagraphFont"/>
+    <w:uiPriority w:val="99"/>
+    <w:semiHidden/>
+    <w:unhideWhenUsed/>
+    <w:rsid w:val="00AA7A4C"/>
+    <w:rPr>
+      <w:color w:val="605E5C"/>
+      <w:shd w:val="clear" w:color="auto" w:fill="E1DFDD"/>
+    </w:rPr>
+  </w:style>
+  <w:style w:type="paragraph" w:styleId="Caption">
+    <w:name w:val="caption"/>
+    <w:basedOn w:val="Normal"/>
+    <w:next w:val="Normal"/>
+    <w:uiPriority w:val="35"/>
+    <w:unhideWhenUsed/>
+    <w:qFormat/>
+    <w:rsid w:val="00AA7A4C"/>
+    <w:pPr>
+      <w:spacing w:after="200" w:line="240" w:lineRule="auto"/>
+    </w:pPr>
+    <w:rPr>
+      <w:i/>
+      <w:iCs/>
+      <w:color w:val="44546A" w:themeColor="text2"/>
+      <w:sz w:val="18"/>
+      <w:szCs w:val="18"/>
+    </w:rPr>
+  </w:style>
+  <w:style w:type="paragraph" w:styleId="Header">
+    <w:name w:val="header"/>
+    <w:basedOn w:val="Normal"/>
+    <w:link w:val="HeaderChar"/>
+    <w:uiPriority w:val="99"/>
+    <w:unhideWhenUsed/>
+    <w:rsid w:val="00AA7A4C"/>
+    <w:pPr>
+      <w:tabs>
+        <w:tab w:val="center" w:pos="4513"/>
+        <w:tab w:val="right" w:pos="9026"/>
+      </w:tabs>
+      <w:spacing w:after="0" w:line="240" w:lineRule="auto"/>
+    </w:pPr>
+  </w:style>
+  <w:style w:type="character" w:customStyle="1" w:styleId="HeaderChar">
+    <w:name w:val="Header Char"/>
+    <w:basedOn w:val="DefaultParagraphFont"/>
+    <w:link w:val="Header"/>
+    <w:uiPriority w:val="99"/>
+    <w:rsid w:val="00AA7A4C"/>
+  </w:style>
+  <w:style w:type="paragraph" w:styleId="Footer">
+    <w:name w:val="footer"/>
+    <w:basedOn w:val="Normal"/>
+    <w:link w:val="FooterChar"/>
+    <w:uiPriority w:val="99"/>
+    <w:unhideWhenUsed/>
+    <w:rsid w:val="00AA7A4C"/>
+    <w:pPr>
+      <w:tabs>
+        <w:tab w:val="center" w:pos="4513"/>
+        <w:tab w:val="right" w:pos="9026"/>
+      </w:tabs>
+      <w:spacing w:after="0" w:line="240" w:lineRule="auto"/>
+    </w:pPr>
+  </w:style>
+  <w:style w:type="character" w:customStyle="1" w:styleId="FooterChar">
+    <w:name w:val="Footer Char"/>
+    <w:basedOn w:val="DefaultParagraphFont"/>
+    <w:link w:val="Footer"/>
+    <w:uiPriority w:val="99"/>
+    <w:rsid w:val="00AA7A4C"/>
+  </w:style>
+  <w:style w:type="paragraph" w:styleId="FootnoteText">
+    <w:name w:val="footnote text"/>
+    <w:basedOn w:val="Normal"/>
+    <w:link w:val="FootnoteTextChar"/>
+    <w:uiPriority w:val="99"/>
+    <w:semiHidden/>
+    <w:unhideWhenUsed/>
+    <w:rsid w:val="00AA7A4C"/>
+    <w:pPr>
+      <w:spacing w:after="0" w:line="240" w:lineRule="auto"/>
+    </w:pPr>
+    <w:rPr>
+      <w:sz w:val="20"/>
+      <w:szCs w:val="20"/>
+    </w:rPr>
+  </w:style>
+  <w:style w:type="character" w:customStyle="1" w:styleId="FootnoteTextChar">
+    <w:name w:val="Footnote Text Char"/>
+    <w:basedOn w:val="DefaultParagraphFont"/>
+    <w:link w:val="FootnoteText"/>
+    <w:uiPriority w:val="99"/>
+    <w:semiHidden/>
+    <w:rsid w:val="00AA7A4C"/>
+    <w:rPr>
+      <w:sz w:val="20"/>
+      <w:szCs w:val="20"/>
+    </w:rPr>
+  </w:style>
+  <w:style w:type="character" w:styleId="FootnoteReference">
+    <w:name w:val="footnote reference"/>
+    <w:basedOn w:val="DefaultParagraphFont"/>
+    <w:uiPriority w:val="99"/>
+    <w:semiHidden/>
+    <w:unhideWhenUsed/>
+    <w:rsid w:val="00AA7A4C"/>
+    <w:rPr>
+      <w:vertAlign w:val="superscript"/>
+    </w:rPr>
+  </w:style>
+  <w:style w:type="table" w:styleId="TableGrid">
+    <w:name w:val="Table Grid"/>
+    <w:basedOn w:val="TableNormal"/>
+    <w:uiPriority w:val="39"/>
+    <w:rsid w:val="00AA7A4C"/>
+    <w:pPr>
+      <w:spacing w:after="0" w:line="240" w:lineRule="auto"/>
+    </w:pPr>
+    <w:tblPr>
+      <w:tblBorders>
+        <w:top w:val="single" w:sz="4" w:space="0" w:color="auto"/>
+        <w:left w:val="single" w:sz="4" w:space="0" w:color="auto"/>
+        <w:bottom w:val="single" w:sz="4" w:space="0" w:color="auto"/>
+        <w:right w:val="single" w:sz="4" w:space="0" w:color="auto"/>
+        <w:insideH w:val="single" w:sz="4" w:space="0" w:color="auto"/>
+        <w:insideV w:val="single" w:sz="4" w:space="0" w:color="auto"/>
+      </w:tblBorders>
+    </w:tblPr>
   </w:style>
 </w:styles>
 </file>
@@ -719,6 +1508,19 @@
 </file>
 
 <file path=customXml/item1.xml><?xml version="1.0" encoding="utf-8"?>
+<b:Sources xmlns:b="http://schemas.openxmlformats.org/officeDocument/2006/bibliography" xmlns="http://schemas.openxmlformats.org/officeDocument/2006/bibliography" SelectedStyle="\APASixthEditionOfficeOnline.xsl" StyleName="APA" Version="6"/>
+</file>
+
+<file path=customXml/item2.xml><?xml version="1.0" encoding="utf-8"?>
+<?mso-contentType ?>
+<FormTemplates xmlns="http://schemas.microsoft.com/sharepoint/v3/contenttype/forms">
+  <Display>DocumentLibraryForm</Display>
+  <Edit>DocumentLibraryForm</Edit>
+  <New>DocumentLibraryForm</New>
+</FormTemplates>
+</file>
+
+<file path=customXml/item3.xml><?xml version="1.0" encoding="utf-8"?>
 <ct:contentTypeSchema xmlns:ct="http://schemas.microsoft.com/office/2006/metadata/contentType" xmlns:ma="http://schemas.microsoft.com/office/2006/metadata/properties/metaAttributes" ct:_="" ma:_="" ma:contentTypeName="Document" ma:contentTypeID="0x0101003157C0C2B76A9343A536A47E615BFF6A" ma:contentTypeVersion="6" ma:contentTypeDescription="Create a new document." ma:contentTypeScope="" ma:versionID="475ffed52e0f64bdc769ae3757e93987">
   <xsd:schema xmlns:xsd="http://www.w3.org/2001/XMLSchema" xmlns:xs="http://www.w3.org/2001/XMLSchema" xmlns:p="http://schemas.microsoft.com/office/2006/metadata/properties" xmlns:ns2="e5030f12-3889-4efc-9a54-230a9f84433a" targetNamespace="http://schemas.microsoft.com/office/2006/metadata/properties" ma:root="true" ma:fieldsID="5882aca8e66a74d543f0b4f4d8ba4c1e" ns2:_="">
     <xsd:import namespace="e5030f12-3889-4efc-9a54-230a9f84433a"/>
@@ -876,29 +1678,51 @@
 </ct:contentTypeSchema>
 </file>
 
-<file path=customXml/item2.xml><?xml version="1.0" encoding="utf-8"?>
-<?mso-contentType ?>
-<FormTemplates xmlns="http://schemas.microsoft.com/sharepoint/v3/contenttype/forms">
-  <Display>DocumentLibraryForm</Display>
-  <Edit>DocumentLibraryForm</Edit>
-  <New>DocumentLibraryForm</New>
-</FormTemplates>
-</file>
-
-<file path=customXml/item3.xml><?xml version="1.0" encoding="utf-8"?>
+<file path=customXml/item4.xml><?xml version="1.0" encoding="utf-8"?>
 <p:properties xmlns:p="http://schemas.microsoft.com/office/2006/metadata/properties" xmlns:xsi="http://www.w3.org/2001/XMLSchema-instance" xmlns:pc="http://schemas.microsoft.com/office/infopath/2007/PartnerControls">
   <documentManagement/>
 </p:properties>
 </file>
 
 <file path=customXml/itemProps1.xml><?xml version="1.0" encoding="utf-8"?>
-<ds:datastoreItem xmlns:ds="http://schemas.openxmlformats.org/officeDocument/2006/customXml" ds:itemID="{A6598F8A-04BD-4BF5-888C-D695D45E51A5}"/>
+<ds:datastoreItem xmlns:ds="http://schemas.openxmlformats.org/officeDocument/2006/customXml" ds:itemID="{A115BF0A-098A-4DC4-B969-F0B03739511C}">
+  <ds:schemaRefs>
+    <ds:schemaRef ds:uri="http://schemas.openxmlformats.org/officeDocument/2006/bibliography"/>
+  </ds:schemaRefs>
+</ds:datastoreItem>
 </file>
 
 <file path=customXml/itemProps2.xml><?xml version="1.0" encoding="utf-8"?>
-<ds:datastoreItem xmlns:ds="http://schemas.openxmlformats.org/officeDocument/2006/customXml" ds:itemID="{AEF1891F-ACA1-4DAF-A113-B70DFBBCA0E8}"/>
+<ds:datastoreItem xmlns:ds="http://schemas.openxmlformats.org/officeDocument/2006/customXml" ds:itemID="{AEF1891F-ACA1-4DAF-A113-B70DFBBCA0E8}">
+  <ds:schemaRefs>
+    <ds:schemaRef ds:uri="http://schemas.microsoft.com/sharepoint/v3/contenttype/forms"/>
+  </ds:schemaRefs>
+</ds:datastoreItem>
 </file>
 
 <file path=customXml/itemProps3.xml><?xml version="1.0" encoding="utf-8"?>
-<ds:datastoreItem xmlns:ds="http://schemas.openxmlformats.org/officeDocument/2006/customXml" ds:itemID="{1D84DE9D-D65F-4ABF-B99C-282250FE7119}"/>
+<ds:datastoreItem xmlns:ds="http://schemas.openxmlformats.org/officeDocument/2006/customXml" ds:itemID="{A6598F8A-04BD-4BF5-888C-D695D45E51A5}">
+  <ds:schemaRefs>
+    <ds:schemaRef ds:uri="http://schemas.microsoft.com/office/2006/metadata/contentType"/>
+    <ds:schemaRef ds:uri="http://schemas.microsoft.com/office/2006/metadata/properties/metaAttributes"/>
+    <ds:schemaRef ds:uri="http://www.w3.org/2001/XMLSchema"/>
+    <ds:schemaRef ds:uri="http://schemas.microsoft.com/office/2006/metadata/properties"/>
+    <ds:schemaRef ds:uri="e5030f12-3889-4efc-9a54-230a9f84433a"/>
+    <ds:schemaRef ds:uri="http://schemas.microsoft.com/office/2006/documentManagement/types"/>
+    <ds:schemaRef ds:uri="http://schemas.microsoft.com/office/infopath/2007/PartnerControls"/>
+    <ds:schemaRef ds:uri="http://schemas.openxmlformats.org/package/2006/metadata/core-properties"/>
+    <ds:schemaRef ds:uri="http://purl.org/dc/elements/1.1/"/>
+    <ds:schemaRef ds:uri="http://purl.org/dc/terms/"/>
+    <ds:schemaRef ds:uri="http://schemas.microsoft.com/internal/obd"/>
+  </ds:schemaRefs>
+</ds:datastoreItem>
+</file>
+
+<file path=customXml/itemProps4.xml><?xml version="1.0" encoding="utf-8"?>
+<ds:datastoreItem xmlns:ds="http://schemas.openxmlformats.org/officeDocument/2006/customXml" ds:itemID="{1D84DE9D-D65F-4ABF-B99C-282250FE7119}">
+  <ds:schemaRefs>
+    <ds:schemaRef ds:uri="http://schemas.microsoft.com/office/2006/metadata/properties"/>
+    <ds:schemaRef ds:uri="http://schemas.microsoft.com/office/infopath/2007/PartnerControls"/>
+  </ds:schemaRefs>
+</ds:datastoreItem>
 </file>
</xml_diff>